<commit_message>
Update docs for start of study
</commit_message>
<xml_diff>
--- a/test_examples/PeerAssessmentTask.docx
+++ b/test_examples/PeerAssessmentTask.docx
@@ -79,8 +79,6 @@
       <w:r>
         <w:t xml:space="preserve"> be completed before Wednesday 8</w:t>
       </w:r>
-      <w:bookmarkStart w:id="0" w:name="_GoBack"/>
-      <w:bookmarkEnd w:id="0"/>
       <w:r>
         <w:rPr>
           <w:vertAlign w:val="superscript"/>
@@ -178,7 +176,10 @@
         <w:ind w:firstLine="720"/>
       </w:pPr>
       <w:r>
-        <w:t>Copy these IDs into the relevant fields in the form “running my own tests”</w:t>
+        <w:t>Select</w:t>
+      </w:r>
+      <w:r>
+        <w:t xml:space="preserve"> these IDs in the form “running my own tests”</w:t>
       </w:r>
     </w:p>
     <w:p>
@@ -187,7 +188,10 @@
         <w:ind w:firstLine="720"/>
       </w:pPr>
       <w:r>
-        <w:t>Then run the test</w:t>
+        <w:t xml:space="preserve">Then </w:t>
+      </w:r>
+      <w:r>
+        <w:t>click the “Create test match” button</w:t>
       </w:r>
     </w:p>
     <w:p>
@@ -201,7 +205,19 @@
     </w:p>
     <w:p>
       <w:r>
-        <w:t>When you have completed the coursework, you should upload your solution and test, and mark it as “Final”. Make sure you have not uploaded this as a “private” solution.</w:t>
+        <w:t xml:space="preserve">When you have completed the coursework, you should upload your solution and test, and </w:t>
+      </w:r>
+      <w:r>
+        <w:t>mark it as “Final”.</w:t>
+      </w:r>
+      <w:r>
+        <w:rPr>
+          <w:b/>
+        </w:rPr>
+        <w:t xml:space="preserve"> </w:t>
+      </w:r>
+      <w:r>
+        <w:t>Make sure you have not uploaded this as a “private” solution.</w:t>
       </w:r>
     </w:p>
     <w:p>
@@ -350,6 +366,8 @@
       <w:r>
         <w:t>Part 2</w:t>
       </w:r>
+      <w:bookmarkStart w:id="0" w:name="_GoBack"/>
+      <w:bookmarkEnd w:id="0"/>
     </w:p>
     <w:p>
       <w:pPr>

</xml_diff>